<commit_message>
Update userguide et intégration.
</commit_message>
<xml_diff>
--- a/4. Cloture/UserGuide.docx
+++ b/4. Cloture/UserGuide.docx
@@ -51,11 +51,29 @@
                   <wp:effectExtent l="0" t="0" r="0" b="0"/>
                   <wp:wrapTight wrapText="bothSides">
                     <wp:wrapPolygon edited="0">
-                      <wp:start x="0" y="0"/>
-                      <wp:lineTo x="0" y="21448"/>
-                      <wp:lineTo x="21493" y="21448"/>
-                      <wp:lineTo x="21493" y="0"/>
-                      <wp:lineTo x="0" y="0"/>
+                      <wp:start x="5266" y="0"/>
+                      <wp:lineTo x="3331" y="304"/>
+                      <wp:lineTo x="752" y="1673"/>
+                      <wp:lineTo x="0" y="5628"/>
+                      <wp:lineTo x="0" y="15211"/>
+                      <wp:lineTo x="215" y="17189"/>
+                      <wp:lineTo x="1290" y="19623"/>
+                      <wp:lineTo x="1397" y="20231"/>
+                      <wp:lineTo x="3869" y="21144"/>
+                      <wp:lineTo x="5266" y="21448"/>
+                      <wp:lineTo x="16119" y="21448"/>
+                      <wp:lineTo x="17516" y="21144"/>
+                      <wp:lineTo x="20096" y="20079"/>
+                      <wp:lineTo x="20096" y="19623"/>
+                      <wp:lineTo x="21063" y="17493"/>
+                      <wp:lineTo x="21063" y="17189"/>
+                      <wp:lineTo x="21493" y="14755"/>
+                      <wp:lineTo x="21385" y="5020"/>
+                      <wp:lineTo x="20955" y="3499"/>
+                      <wp:lineTo x="20740" y="1825"/>
+                      <wp:lineTo x="18054" y="304"/>
+                      <wp:lineTo x="16119" y="0"/>
+                      <wp:lineTo x="5266" y="0"/>
                     </wp:wrapPolygon>
                   </wp:wrapTight>
                   <wp:docPr id="15" name="Image 15"/>
@@ -89,6 +107,9 @@
                           <a:prstGeom prst="rect">
                             <a:avLst/>
                           </a:prstGeom>
+                          <a:effectLst>
+                            <a:softEdge rad="635000"/>
+                          </a:effectLst>
                         </pic:spPr>
                       </pic:pic>
                     </a:graphicData>
@@ -305,21 +326,12 @@
                 <w:lang w:val="de-CH"/>
               </w:rPr>
             </w:pPr>
-            <w:proofErr w:type="spellStart"/>
             <w:r>
               <w:rPr>
                 <w:sz w:val="24"/>
                 <w:lang w:val="de-CH"/>
               </w:rPr>
-              <w:t>Vuillemin</w:t>
-            </w:r>
-            <w:proofErr w:type="spellEnd"/>
-            <w:r>
-              <w:rPr>
-                <w:sz w:val="24"/>
-                <w:lang w:val="de-CH"/>
-              </w:rPr>
-              <w:t xml:space="preserve"> Kevin</w:t>
+              <w:t>Vuillemin Kevin</w:t>
             </w:r>
           </w:p>
           <w:p>
@@ -344,21 +356,12 @@
                 <w:lang w:val="de-CH"/>
               </w:rPr>
             </w:pPr>
-            <w:proofErr w:type="spellStart"/>
             <w:r>
               <w:rPr>
                 <w:sz w:val="24"/>
                 <w:lang w:val="de-CH"/>
               </w:rPr>
-              <w:t>Gonin</w:t>
-            </w:r>
-            <w:proofErr w:type="spellEnd"/>
-            <w:r>
-              <w:rPr>
-                <w:sz w:val="24"/>
-                <w:lang w:val="de-CH"/>
-              </w:rPr>
-              <w:t xml:space="preserve"> Nicolas</w:t>
+              <w:t>Gonin Nicolas</w:t>
             </w:r>
           </w:p>
           <w:p>
@@ -442,28 +445,12 @@
                 <w:sz w:val="24"/>
               </w:rPr>
             </w:pPr>
-            <w:proofErr w:type="spellStart"/>
             <w:r>
               <w:rPr>
                 <w:sz w:val="24"/>
               </w:rPr>
-              <w:t>Goetz</w:t>
+              <w:t>Goetz François</w:t>
             </w:r>
-            <w:proofErr w:type="spellEnd"/>
-            <w:r>
-              <w:rPr>
-                <w:sz w:val="24"/>
-              </w:rPr>
-              <w:t xml:space="preserve"> </w:t>
-            </w:r>
-            <w:proofErr w:type="spellStart"/>
-            <w:r>
-              <w:rPr>
-                <w:sz w:val="24"/>
-              </w:rPr>
-              <w:t>François</w:t>
-            </w:r>
-            <w:proofErr w:type="spellEnd"/>
           </w:p>
           <w:p>
             <w:pPr>
@@ -471,19 +458,11 @@
                 <w:sz w:val="24"/>
               </w:rPr>
             </w:pPr>
-            <w:proofErr w:type="spellStart"/>
             <w:r>
               <w:rPr>
                 <w:sz w:val="24"/>
               </w:rPr>
-              <w:t>Ouerhani</w:t>
-            </w:r>
-            <w:proofErr w:type="spellEnd"/>
-            <w:r>
-              <w:rPr>
-                <w:sz w:val="24"/>
-              </w:rPr>
-              <w:t xml:space="preserve"> Nabil </w:t>
+              <w:t xml:space="preserve">Ouerhani Nabil </w:t>
             </w:r>
           </w:p>
         </w:tc>
@@ -586,13 +565,8 @@
           <w:rFonts w:ascii="Times" w:hAnsi="Times" w:cs="Times"/>
         </w:rPr>
       </w:pPr>
-      <w:proofErr w:type="spellStart"/>
-      <w:r>
-        <w:t>NSolver</w:t>
-      </w:r>
-      <w:proofErr w:type="spellEnd"/>
-      <w:r>
-        <w:t xml:space="preserve"> est un logiciel </w:t>
+      <w:r>
+        <w:t xml:space="preserve">NSolver est un logiciel </w:t>
       </w:r>
       <w:r>
         <w:rPr>
@@ -701,19 +675,14 @@
         <w:t xml:space="preserve">L’installation du programme </w:t>
       </w:r>
       <w:r>
-        <w:t>se réalise e</w:t>
-      </w:r>
-      <w:r>
-        <w:t>n prenant simplement l’exécutable seul (</w:t>
-      </w:r>
-      <w:proofErr w:type="spellStart"/>
+        <w:t>se réalise en prenant simplement l’exécutable seul (</w:t>
+      </w:r>
       <w:r>
         <w:rPr>
           <w:i/>
         </w:rPr>
         <w:t>standalone</w:t>
       </w:r>
-      <w:proofErr w:type="spellEnd"/>
       <w:r>
         <w:t>) sur un ordinateur déjà équipé de l’environnement Java.</w:t>
       </w:r>
@@ -724,31 +693,30 @@
       </w:r>
     </w:p>
     <w:p>
+      <w:pPr>
+        <w:pStyle w:val="Titre1"/>
+      </w:pPr>
       <w:bookmarkStart w:id="3" w:name="_Toc390374275"/>
+      <w:r>
+        <w:t>Interface</w:t>
+      </w:r>
+      <w:bookmarkEnd w:id="3"/>
+      <w:r>
+        <w:t xml:space="preserve"> d’accueil</w:t>
+      </w:r>
     </w:p>
     <w:p>
-      <w:pPr>
-        <w:pStyle w:val="Titre1"/>
-      </w:pPr>
-      <w:r>
-        <w:t>Interface</w:t>
-      </w:r>
-      <w:bookmarkEnd w:id="3"/>
-      <w:r>
-        <w:t xml:space="preserve"> d’accueil</w:t>
+      <w:r>
+        <w:t>L’interface d’</w:t>
+      </w:r>
+      <w:r>
+        <w:t>accueil du programme est la suivante :</w:t>
       </w:r>
     </w:p>
     <w:p>
-      <w:r>
-        <w:t>L’interface d’</w:t>
-      </w:r>
-      <w:r>
-        <w:t>accueil du programme est la suivante :</w:t>
-      </w:r>
-    </w:p>
-    <w:p>
       <w:pPr>
         <w:keepNext/>
+        <w:jc w:val="center"/>
       </w:pPr>
       <w:r>
         <w:rPr>
@@ -756,7 +724,7 @@
           <w:lang w:eastAsia="fr-CH"/>
         </w:rPr>
         <w:drawing>
-          <wp:inline distT="0" distB="0" distL="0" distR="0">
+          <wp:inline distT="0" distB="0" distL="0" distR="0" wp14:anchorId="0748FCED" wp14:editId="161BCEE4">
             <wp:extent cx="4764426" cy="3335098"/>
             <wp:effectExtent l="0" t="0" r="0" b="0"/>
             <wp:docPr id="18" name="Image 18"/>
@@ -801,7 +769,6 @@
     <w:p>
       <w:pPr>
         <w:pStyle w:val="Lgende"/>
-        <w:jc w:val="both"/>
       </w:pPr>
       <w:r>
         <w:t xml:space="preserve">Figure </w:t>
@@ -815,13 +782,14 @@
         </w:r>
       </w:fldSimple>
       <w:r>
-        <w:t xml:space="preserve">. Interface de </w:t>
-      </w:r>
-      <w:proofErr w:type="spellStart"/>
-      <w:r>
-        <w:t>NSolver</w:t>
-      </w:r>
-      <w:proofErr w:type="spellEnd"/>
+        <w:t xml:space="preserve">. </w:t>
+      </w:r>
+      <w:r>
+        <w:t>Interface</w:t>
+      </w:r>
+      <w:r>
+        <w:t xml:space="preserve"> d'accueil de NSolver</w:t>
+      </w:r>
     </w:p>
     <w:p>
       <w:pPr>
@@ -829,16 +797,6 @@
         <w:jc w:val="left"/>
       </w:pPr>
       <w:r>
-        <w:br w:type="page"/>
-      </w:r>
-    </w:p>
-    <w:p>
-      <w:pPr>
-        <w:spacing w:line="259" w:lineRule="auto"/>
-        <w:jc w:val="left"/>
-      </w:pPr>
-      <w:r>
-        <w:lastRenderedPageBreak/>
         <w:t xml:space="preserve">Cette interface est séparée en </w:t>
       </w:r>
       <w:r>
@@ -923,12 +881,14 @@
         <w:pStyle w:val="Titre1"/>
       </w:pPr>
       <w:r>
+        <w:lastRenderedPageBreak/>
         <w:t>Interface de génération de la matrice</w:t>
       </w:r>
     </w:p>
     <w:p>
       <w:pPr>
         <w:keepNext/>
+        <w:jc w:val="center"/>
       </w:pPr>
       <w:r>
         <w:rPr>
@@ -936,7 +896,7 @@
           <w:lang w:eastAsia="fr-CH"/>
         </w:rPr>
         <w:drawing>
-          <wp:inline distT="0" distB="0" distL="0" distR="0" wp14:anchorId="5805B77C" wp14:editId="6E5CF832">
+          <wp:inline distT="0" distB="0" distL="0" distR="0" wp14:anchorId="27058F35" wp14:editId="1B53B242">
             <wp:extent cx="4297512" cy="2839598"/>
             <wp:effectExtent l="0" t="0" r="0" b="0"/>
             <wp:docPr id="19" name="Image 19"/>
@@ -981,19 +941,31 @@
     <w:p>
       <w:pPr>
         <w:pStyle w:val="Lgende"/>
-        <w:jc w:val="both"/>
       </w:pPr>
       <w:r>
         <w:t xml:space="preserve">Figure </w:t>
       </w:r>
-      <w:fldSimple w:instr=" SEQ Figure \* ARABIC ">
-        <w:r>
-          <w:rPr>
-            <w:noProof/>
-          </w:rPr>
-          <w:t>2</w:t>
-        </w:r>
-      </w:fldSimple>
+      <w:r>
+        <w:fldChar w:fldCharType="begin"/>
+      </w:r>
+      <w:r>
+        <w:instrText xml:space="preserve"> SEQ Figure \* ARABIC </w:instrText>
+      </w:r>
+      <w:r>
+        <w:fldChar w:fldCharType="separate"/>
+      </w:r>
+      <w:r>
+        <w:rPr>
+          <w:noProof/>
+        </w:rPr>
+        <w:t>3</w:t>
+      </w:r>
+      <w:r>
+        <w:rPr>
+          <w:noProof/>
+        </w:rPr>
+        <w:fldChar w:fldCharType="end"/>
+      </w:r>
       <w:r>
         <w:t>. Interface de génération d'une matrice</w:t>
       </w:r>
@@ -1080,6 +1052,7 @@
     <w:p>
       <w:pPr>
         <w:keepNext/>
+        <w:jc w:val="center"/>
       </w:pPr>
       <w:r>
         <w:rPr>
@@ -1087,7 +1060,7 @@
           <w:lang w:eastAsia="fr-CH"/>
         </w:rPr>
         <w:drawing>
-          <wp:inline distT="0" distB="0" distL="0" distR="0" wp14:anchorId="7FAA826F" wp14:editId="4B5AC84C">
+          <wp:inline distT="0" distB="0" distL="0" distR="0" wp14:anchorId="74EA44D2" wp14:editId="5A5F2AFE">
             <wp:extent cx="1915299" cy="1133933"/>
             <wp:effectExtent l="0" t="0" r="0" b="0"/>
             <wp:docPr id="20" name="Image 20"/>
@@ -1132,30 +1105,59 @@
     <w:p>
       <w:pPr>
         <w:pStyle w:val="Lgende"/>
-        <w:jc w:val="both"/>
       </w:pPr>
       <w:r>
         <w:t xml:space="preserve">Figure </w:t>
       </w:r>
-      <w:fldSimple w:instr=" SEQ Figure \* ARABIC ">
-        <w:r>
-          <w:rPr>
-            <w:noProof/>
-          </w:rPr>
-          <w:t>3</w:t>
-        </w:r>
-      </w:fldSimple>
-      <w:r>
-        <w:t>. Interface de remplissage de la matrice</w:t>
+      <w:r>
+        <w:fldChar w:fldCharType="begin"/>
+      </w:r>
+      <w:r>
+        <w:instrText xml:space="preserve"> SEQ Figure \* ARABIC </w:instrText>
+      </w:r>
+      <w:r>
+        <w:fldChar w:fldCharType="separate"/>
+      </w:r>
+      <w:r>
+        <w:rPr>
+          <w:noProof/>
+        </w:rPr>
+        <w:t>4</w:t>
+      </w:r>
+      <w:r>
+        <w:rPr>
+          <w:noProof/>
+        </w:rPr>
+        <w:fldChar w:fldCharType="end"/>
+      </w:r>
+      <w:r>
+        <w:t xml:space="preserve">. Interface de </w:t>
+      </w:r>
+      <w:r>
+        <w:t>remplissage</w:t>
+      </w:r>
+      <w:r>
+        <w:t xml:space="preserve"> de la matrice</w:t>
       </w:r>
     </w:p>
     <w:p>
       <w:r>
-        <w:t>Cet interface permet de remplir la matrice ; les équations que l’on souhaite résoudre.</w:t>
+        <w:t>Cet interface pe</w:t>
+      </w:r>
+      <w:r>
+        <w:t>rmet de remplir la matrice de base ; les</w:t>
+      </w:r>
+      <w:r>
+        <w:t xml:space="preserve"> équations que l’on souhaite résoudre.</w:t>
       </w:r>
       <w:r>
         <w:t xml:space="preserve"> Le bouton « Résoudre » ouvre l’interface « Résolution de la matrice »</w:t>
       </w:r>
+      <w:r>
+        <w:t>.</w:t>
+      </w:r>
+      <w:bookmarkStart w:id="5" w:name="_GoBack"/>
+      <w:bookmarkEnd w:id="5"/>
     </w:p>
     <w:p>
       <w:pPr>
@@ -1176,7 +1178,7 @@
           <w:lang w:eastAsia="fr-CH"/>
         </w:rPr>
         <w:drawing>
-          <wp:inline distT="0" distB="0" distL="0" distR="0" wp14:anchorId="74C2DBB4" wp14:editId="72738F42">
+          <wp:inline distT="0" distB="0" distL="0" distR="0" wp14:anchorId="1001321C" wp14:editId="18EC1BDD">
             <wp:extent cx="4286848" cy="2857899"/>
             <wp:effectExtent l="0" t="0" r="0" b="0"/>
             <wp:docPr id="22" name="Image 22"/>
@@ -1226,14 +1228,27 @@
       <w:r>
         <w:t xml:space="preserve">Figure </w:t>
       </w:r>
-      <w:fldSimple w:instr=" SEQ Figure \* ARABIC ">
-        <w:r>
-          <w:rPr>
-            <w:noProof/>
-          </w:rPr>
-          <w:t>4</w:t>
-        </w:r>
-      </w:fldSimple>
+      <w:r>
+        <w:fldChar w:fldCharType="begin"/>
+      </w:r>
+      <w:r>
+        <w:instrText xml:space="preserve"> SEQ Figure \* ARABIC </w:instrText>
+      </w:r>
+      <w:r>
+        <w:fldChar w:fldCharType="separate"/>
+      </w:r>
+      <w:r>
+        <w:rPr>
+          <w:noProof/>
+        </w:rPr>
+        <w:t>5</w:t>
+      </w:r>
+      <w:r>
+        <w:rPr>
+          <w:noProof/>
+        </w:rPr>
+        <w:fldChar w:fldCharType="end"/>
+      </w:r>
       <w:r>
         <w:t>. Interface de résolution d'une matrice</w:t>
       </w:r>
@@ -1308,9 +1323,7 @@
       <w:r>
         <w:t>t de résoudre l’opération sélectionnée « Résoudre » et d’arrêter la résolution « Stop ».</w:t>
       </w:r>
-    </w:p>
-    <w:p>
-      <w:bookmarkStart w:id="5" w:name="_Toc390374277"/>
+      <w:bookmarkStart w:id="6" w:name="_Toc390374277"/>
       <w:bookmarkEnd w:id="4"/>
     </w:p>
     <w:p>
@@ -1320,11 +1333,9 @@
       <w:r>
         <w:t>Observations des résultats</w:t>
       </w:r>
-      <w:bookmarkEnd w:id="5"/>
+      <w:bookmarkEnd w:id="6"/>
     </w:p>
     <w:p>
-      <w:bookmarkStart w:id="6" w:name="_GoBack"/>
-      <w:bookmarkEnd w:id="6"/>
       <w:r>
         <w:t>Une fois l’équation résolue, il est possible d’obtenir une représentation graphique du résultat si l’équation possède un nombre d’inconnues plus petit ou égale à 3.</w:t>
       </w:r>
@@ -1378,80 +1389,9 @@
   <w:p>
     <w:pPr>
       <w:pStyle w:val="Pieddepage"/>
-    </w:pPr>
-    <w:r>
-      <w:t>Guide utilisateur</w:t>
-    </w:r>
-    <w:r>
-      <w:tab/>
-    </w:r>
-    <w:r>
-      <w:tab/>
-    </w:r>
-    <w:r>
-      <w:fldChar w:fldCharType="begin"/>
-    </w:r>
-    <w:r>
-      <w:instrText xml:space="preserve"> PAGE </w:instrText>
-    </w:r>
-    <w:r>
-      <w:fldChar w:fldCharType="separate"/>
-    </w:r>
-    <w:r>
-      <w:rPr>
-        <w:noProof/>
-      </w:rPr>
-      <w:t>2</w:t>
-    </w:r>
-    <w:r>
-      <w:fldChar w:fldCharType="end"/>
-    </w:r>
-    <w:r>
-      <w:t>/</w:t>
-    </w:r>
-    <w:fldSimple w:instr=" SECTIONPAGES ">
-      <w:r>
-        <w:rPr>
-          <w:noProof/>
-        </w:rPr>
-        <w:t>3</w:t>
-      </w:r>
-    </w:fldSimple>
-  </w:p>
-</w:ftr>
-</file>
-
-<file path=word/footnotes.xml><?xml version="1.0" encoding="utf-8"?>
-<w:footnotes xmlns:wpc="http://schemas.microsoft.com/office/word/2010/wordprocessingCanvas" xmlns:mc="http://schemas.openxmlformats.org/markup-compatibility/2006" xmlns:o="urn:schemas-microsoft-com:office:office" xmlns:r="http://schemas.openxmlformats.org/officeDocument/2006/relationships" xmlns:m="http://schemas.openxmlformats.org/officeDocument/2006/math" xmlns:v="urn:schemas-microsoft-com:vml" xmlns:wp14="http://schemas.microsoft.com/office/word/2010/wordprocessingDrawing" xmlns:wp="http://schemas.openxmlformats.org/drawingml/2006/wordprocessingDrawing" xmlns:w10="urn:schemas-microsoft-com:office:word" xmlns:w="http://schemas.openxmlformats.org/wordprocessingml/2006/main" xmlns:w14="http://schemas.microsoft.com/office/word/2010/wordml" xmlns:w15="http://schemas.microsoft.com/office/word/2012/wordml" xmlns:wpg="http://schemas.microsoft.com/office/word/2010/wordprocessingGroup" xmlns:wpi="http://schemas.microsoft.com/office/word/2010/wordprocessingInk" xmlns:wne="http://schemas.microsoft.com/office/word/2006/wordml" xmlns:wps="http://schemas.microsoft.com/office/word/2010/wordprocessingShape" mc:Ignorable="w14 w15 wp14">
-  <w:footnote w:type="separator" w:id="-1">
-    <w:p>
-      <w:pPr>
-        <w:spacing w:after="0" w:line="240" w:lineRule="auto"/>
-      </w:pPr>
-      <w:r>
-        <w:separator/>
-      </w:r>
-    </w:p>
-  </w:footnote>
-  <w:footnote w:type="continuationSeparator" w:id="0">
-    <w:p>
-      <w:pPr>
-        <w:spacing w:after="0" w:line="240" w:lineRule="auto"/>
-      </w:pPr>
-      <w:r>
-        <w:continuationSeparator/>
-      </w:r>
-    </w:p>
-  </w:footnote>
-</w:footnotes>
-</file>
-
-<file path=word/header1.xml><?xml version="1.0" encoding="utf-8"?>
-<w:hdr xmlns:wpc="http://schemas.microsoft.com/office/word/2010/wordprocessingCanvas" xmlns:mc="http://schemas.openxmlformats.org/markup-compatibility/2006" xmlns:o="urn:schemas-microsoft-com:office:office" xmlns:r="http://schemas.openxmlformats.org/officeDocument/2006/relationships" xmlns:m="http://schemas.openxmlformats.org/officeDocument/2006/math" xmlns:v="urn:schemas-microsoft-com:vml" xmlns:wp14="http://schemas.microsoft.com/office/word/2010/wordprocessingDrawing" xmlns:wp="http://schemas.openxmlformats.org/drawingml/2006/wordprocessingDrawing" xmlns:w10="urn:schemas-microsoft-com:office:word" xmlns:w="http://schemas.openxmlformats.org/wordprocessingml/2006/main" xmlns:w14="http://schemas.microsoft.com/office/word/2010/wordml" xmlns:w15="http://schemas.microsoft.com/office/word/2012/wordml" xmlns:wpg="http://schemas.microsoft.com/office/word/2010/wordprocessingGroup" xmlns:wpi="http://schemas.microsoft.com/office/word/2010/wordprocessingInk" xmlns:wne="http://schemas.microsoft.com/office/word/2006/wordml" xmlns:wps="http://schemas.microsoft.com/office/word/2010/wordprocessingShape" mc:Ignorable="w14 w15 wp14">
-  <w:p>
-    <w:pPr>
-      <w:pStyle w:val="En-tte"/>
-      <w:jc w:val="left"/>
+      <w:rPr>
+        <w:b/>
+      </w:rPr>
     </w:pPr>
     <w:r>
       <w:rPr>
@@ -1460,23 +1400,27 @@
         <w:lang w:eastAsia="fr-CH"/>
       </w:rPr>
       <w:drawing>
-        <wp:anchor distT="0" distB="0" distL="114300" distR="114300" simplePos="0" relativeHeight="251667968" behindDoc="1" locked="0" layoutInCell="1" allowOverlap="1" wp14:anchorId="57AD77A9" wp14:editId="34D47A5E">
+        <wp:anchor distT="0" distB="0" distL="114300" distR="114300" simplePos="0" relativeHeight="251665408" behindDoc="1" locked="0" layoutInCell="1" allowOverlap="1" wp14:anchorId="3A440247" wp14:editId="5E1821D4">
           <wp:simplePos x="0" y="0"/>
           <wp:positionH relativeFrom="column">
-            <wp:posOffset>0</wp:posOffset>
+            <wp:posOffset>5210749</wp:posOffset>
           </wp:positionH>
           <wp:positionV relativeFrom="paragraph">
-            <wp:posOffset>-305435</wp:posOffset>
+            <wp:posOffset>-257483</wp:posOffset>
           </wp:positionV>
           <wp:extent cx="1104900" cy="780415"/>
           <wp:effectExtent l="0" t="0" r="0" b="0"/>
           <wp:wrapTight wrapText="bothSides">
             <wp:wrapPolygon edited="0">
-              <wp:start x="0" y="0"/>
-              <wp:lineTo x="0" y="21090"/>
-              <wp:lineTo x="21228" y="21090"/>
-              <wp:lineTo x="21228" y="0"/>
-              <wp:lineTo x="0" y="0"/>
+              <wp:start x="1117" y="0"/>
+              <wp:lineTo x="0" y="2109"/>
+              <wp:lineTo x="0" y="18454"/>
+              <wp:lineTo x="1117" y="21090"/>
+              <wp:lineTo x="20110" y="21090"/>
+              <wp:lineTo x="21228" y="18454"/>
+              <wp:lineTo x="21228" y="2109"/>
+              <wp:lineTo x="20110" y="0"/>
+              <wp:lineTo x="1117" y="0"/>
             </wp:wrapPolygon>
           </wp:wrapTight>
           <wp:docPr id="16" name="Image 16"/>
@@ -1510,6 +1454,9 @@
                   <a:prstGeom prst="rect">
                     <a:avLst/>
                   </a:prstGeom>
+                  <a:effectLst>
+                    <a:softEdge rad="127000"/>
+                  </a:effectLst>
                 </pic:spPr>
               </pic:pic>
             </a:graphicData>
@@ -1525,17 +1472,174 @@
     </w:r>
     <w:r>
       <w:rPr>
+        <w:b/>
+      </w:rPr>
+      <w:fldChar w:fldCharType="begin"/>
+    </w:r>
+    <w:r>
+      <w:rPr>
+        <w:b/>
+      </w:rPr>
+      <w:instrText xml:space="preserve"> DATE  \@ "d MMMM yyyy"  \* MERGEFORMAT </w:instrText>
+    </w:r>
+    <w:r>
+      <w:rPr>
+        <w:b/>
+      </w:rPr>
+      <w:fldChar w:fldCharType="separate"/>
+    </w:r>
+    <w:r>
+      <w:rPr>
+        <w:b/>
+        <w:noProof/>
+      </w:rPr>
+      <w:t>3 juin 2015</w:t>
+    </w:r>
+    <w:r>
+      <w:rPr>
+        <w:b/>
+      </w:rPr>
+      <w:fldChar w:fldCharType="end"/>
+    </w:r>
+    <w:r>
+      <w:rPr>
+        <w:b/>
+      </w:rPr>
+      <w:tab/>
+    </w:r>
+    <w:r>
+      <w:rPr>
+        <w:b/>
+      </w:rPr>
+      <w:t xml:space="preserve">Page </w:t>
+    </w:r>
+    <w:r>
+      <w:rPr>
+        <w:b/>
+      </w:rPr>
+      <w:fldChar w:fldCharType="begin"/>
+    </w:r>
+    <w:r>
+      <w:rPr>
+        <w:b/>
+      </w:rPr>
+      <w:instrText xml:space="preserve"> PAGE </w:instrText>
+    </w:r>
+    <w:r>
+      <w:rPr>
+        <w:b/>
+      </w:rPr>
+      <w:fldChar w:fldCharType="separate"/>
+    </w:r>
+    <w:r>
+      <w:rPr>
+        <w:b/>
+        <w:noProof/>
+      </w:rPr>
+      <w:t>3</w:t>
+    </w:r>
+    <w:r>
+      <w:rPr>
+        <w:b/>
+      </w:rPr>
+      <w:fldChar w:fldCharType="end"/>
+    </w:r>
+    <w:r>
+      <w:rPr>
+        <w:b/>
+      </w:rPr>
+      <w:t>/</w:t>
+    </w:r>
+    <w:r>
+      <w:rPr>
+        <w:b/>
+      </w:rPr>
+      <w:fldChar w:fldCharType="begin"/>
+    </w:r>
+    <w:r>
+      <w:rPr>
+        <w:b/>
+      </w:rPr>
+      <w:instrText xml:space="preserve"> SECTIONPAGES </w:instrText>
+    </w:r>
+    <w:r>
+      <w:rPr>
+        <w:b/>
+      </w:rPr>
+      <w:fldChar w:fldCharType="separate"/>
+    </w:r>
+    <w:r>
+      <w:rPr>
+        <w:b/>
+        <w:noProof/>
+      </w:rPr>
+      <w:t>3</w:t>
+    </w:r>
+    <w:r>
+      <w:rPr>
+        <w:b/>
+        <w:noProof/>
+      </w:rPr>
+      <w:fldChar w:fldCharType="end"/>
+    </w:r>
+    <w:r>
+      <w:rPr>
+        <w:b/>
+      </w:rPr>
+      <w:tab/>
+    </w:r>
+  </w:p>
+</w:ftr>
+</file>
+
+<file path=word/footnotes.xml><?xml version="1.0" encoding="utf-8"?>
+<w:footnotes xmlns:wpc="http://schemas.microsoft.com/office/word/2010/wordprocessingCanvas" xmlns:mc="http://schemas.openxmlformats.org/markup-compatibility/2006" xmlns:o="urn:schemas-microsoft-com:office:office" xmlns:r="http://schemas.openxmlformats.org/officeDocument/2006/relationships" xmlns:m="http://schemas.openxmlformats.org/officeDocument/2006/math" xmlns:v="urn:schemas-microsoft-com:vml" xmlns:wp14="http://schemas.microsoft.com/office/word/2010/wordprocessingDrawing" xmlns:wp="http://schemas.openxmlformats.org/drawingml/2006/wordprocessingDrawing" xmlns:w10="urn:schemas-microsoft-com:office:word" xmlns:w="http://schemas.openxmlformats.org/wordprocessingml/2006/main" xmlns:w14="http://schemas.microsoft.com/office/word/2010/wordml" xmlns:w15="http://schemas.microsoft.com/office/word/2012/wordml" xmlns:wpg="http://schemas.microsoft.com/office/word/2010/wordprocessingGroup" xmlns:wpi="http://schemas.microsoft.com/office/word/2010/wordprocessingInk" xmlns:wne="http://schemas.microsoft.com/office/word/2006/wordml" xmlns:wps="http://schemas.microsoft.com/office/word/2010/wordprocessingShape" mc:Ignorable="w14 w15 wp14">
+  <w:footnote w:type="separator" w:id="-1">
+    <w:p>
+      <w:pPr>
+        <w:spacing w:after="0" w:line="240" w:lineRule="auto"/>
+      </w:pPr>
+      <w:r>
+        <w:separator/>
+      </w:r>
+    </w:p>
+  </w:footnote>
+  <w:footnote w:type="continuationSeparator" w:id="0">
+    <w:p>
+      <w:pPr>
+        <w:spacing w:after="0" w:line="240" w:lineRule="auto"/>
+      </w:pPr>
+      <w:r>
+        <w:continuationSeparator/>
+      </w:r>
+    </w:p>
+  </w:footnote>
+</w:footnotes>
+</file>
+
+<file path=word/header1.xml><?xml version="1.0" encoding="utf-8"?>
+<w:hdr xmlns:wpc="http://schemas.microsoft.com/office/word/2010/wordprocessingCanvas" xmlns:mc="http://schemas.openxmlformats.org/markup-compatibility/2006" xmlns:o="urn:schemas-microsoft-com:office:office" xmlns:r="http://schemas.openxmlformats.org/officeDocument/2006/relationships" xmlns:m="http://schemas.openxmlformats.org/officeDocument/2006/math" xmlns:v="urn:schemas-microsoft-com:vml" xmlns:wp14="http://schemas.microsoft.com/office/word/2010/wordprocessingDrawing" xmlns:wp="http://schemas.openxmlformats.org/drawingml/2006/wordprocessingDrawing" xmlns:w10="urn:schemas-microsoft-com:office:word" xmlns:w="http://schemas.openxmlformats.org/wordprocessingml/2006/main" xmlns:w14="http://schemas.microsoft.com/office/word/2010/wordml" xmlns:w15="http://schemas.microsoft.com/office/word/2012/wordml" xmlns:wpg="http://schemas.microsoft.com/office/word/2010/wordprocessingGroup" xmlns:wpi="http://schemas.microsoft.com/office/word/2010/wordprocessingInk" xmlns:wne="http://schemas.microsoft.com/office/word/2006/wordml" xmlns:wps="http://schemas.microsoft.com/office/word/2010/wordprocessingShape" mc:Ignorable="w14 w15 wp14">
+  <w:p>
+    <w:pPr>
+      <w:pStyle w:val="En-tte"/>
+      <w:jc w:val="left"/>
+      <w:rPr>
+        <w:b/>
+      </w:rPr>
+    </w:pPr>
+    <w:r>
+      <w:rPr>
         <w:noProof/>
         <w:lang w:eastAsia="fr-CH"/>
       </w:rPr>
       <w:drawing>
-        <wp:anchor distT="0" distB="0" distL="114300" distR="114300" simplePos="0" relativeHeight="251665920" behindDoc="0" locked="0" layoutInCell="1" allowOverlap="1" wp14:anchorId="3940F14C" wp14:editId="0B75D04C">
+        <wp:anchor distT="0" distB="0" distL="114300" distR="114300" simplePos="0" relativeHeight="251653120" behindDoc="0" locked="0" layoutInCell="1" allowOverlap="1" wp14:anchorId="3940F14C" wp14:editId="0B75D04C">
           <wp:simplePos x="0" y="0"/>
           <wp:positionH relativeFrom="column">
-            <wp:posOffset>3342005</wp:posOffset>
+            <wp:posOffset>3784456</wp:posOffset>
           </wp:positionH>
           <wp:positionV relativeFrom="paragraph">
-            <wp:posOffset>7620</wp:posOffset>
+            <wp:posOffset>-130031</wp:posOffset>
           </wp:positionV>
           <wp:extent cx="2402840" cy="403860"/>
           <wp:effectExtent l="0" t="0" r="0" b="0"/>
@@ -1554,7 +1658,7 @@
                   </pic:cNvPicPr>
                 </pic:nvPicPr>
                 <pic:blipFill>
-                  <a:blip r:embed="rId2">
+                  <a:blip r:embed="rId1">
                     <a:extLst>
                       <a:ext uri="{28A0092B-C50C-407E-A947-70E740481C1C}">
                         <a14:useLocalDpi xmlns:a14="http://schemas.microsoft.com/office/drawing/2010/main" val="0"/>
@@ -1591,6 +1695,14 @@
         <w:lang w:eastAsia="fr-CH"/>
       </w:rPr>
       <w:t xml:space="preserve"> </w:t>
+    </w:r>
+    <w:r>
+      <w:rPr>
+        <w:b/>
+        <w:noProof/>
+        <w:lang w:eastAsia="fr-CH"/>
+      </w:rPr>
+      <w:t>Guide utilisateur</w:t>
     </w:r>
   </w:p>
 </w:hdr>
@@ -5351,6 +5463,7 @@
   <w:style w:type="character" w:default="1" w:styleId="Policepardfaut">
     <w:name w:val="Default Paragraph Font"/>
     <w:uiPriority w:val="1"/>
+    <w:semiHidden/>
     <w:unhideWhenUsed/>
   </w:style>
   <w:style w:type="table" w:default="1" w:styleId="TableauNormal">
@@ -5512,12 +5625,14 @@
     <w:uiPriority w:val="35"/>
     <w:unhideWhenUsed/>
     <w:qFormat/>
-    <w:rsid w:val="00FF56D5"/>
+    <w:rsid w:val="00E31CE6"/>
     <w:pPr>
       <w:spacing w:before="100" w:after="200" w:line="240" w:lineRule="auto"/>
       <w:jc w:val="center"/>
     </w:pPr>
     <w:rPr>
+      <w:b/>
+      <w:i/>
       <w:iCs/>
       <w:sz w:val="18"/>
       <w:szCs w:val="18"/>
@@ -7487,7 +7602,7 @@
 </file>
 
 <file path=customXml/itemProps1.xml><?xml version="1.0" encoding="utf-8"?>
-<ds:datastoreItem xmlns:ds="http://schemas.openxmlformats.org/officeDocument/2006/customXml" ds:itemID="{025039DA-24A2-49F8-9B23-D104D5061E2D}">
+<ds:datastoreItem xmlns:ds="http://schemas.openxmlformats.org/officeDocument/2006/customXml" ds:itemID="{A936B51F-7C82-4CF8-8A41-8E36C1539F0C}">
   <ds:schemaRefs>
     <ds:schemaRef ds:uri="http://schemas.openxmlformats.org/officeDocument/2006/bibliography"/>
   </ds:schemaRefs>

</xml_diff>